<commit_message>
add I2C Motor control
</commit_message>
<xml_diff>
--- a/DO-AN-2_REPORT-2.docx
+++ b/DO-AN-2_REPORT-2.docx
@@ -11641,17 +11641,1033 @@
     </w:p>
     <w:p>
       <w:pPr>
-        <w:rPr>
-          <w:lang w:val="vi-VN"/>
-        </w:rPr>
-      </w:pPr>
-    </w:p>
-    <w:p>
-      <w:pPr>
-        <w:rPr>
-          <w:lang w:val="vi-VN"/>
-        </w:rPr>
-      </w:pPr>
+        <w:pStyle w:val="Heading2"/>
+        <w:rPr>
+          <w:lang w:val="vi-VN"/>
+        </w:rPr>
+      </w:pPr>
+      <w:r>
+        <w:t>2.x. TỔNG</w:t>
+      </w:r>
+      <w:r>
+        <w:rPr>
+          <w:lang w:val="vi-VN"/>
+        </w:rPr>
+        <w:t xml:space="preserve"> QUAN VỀ ĐỘNG CƠ ENCODER</w:t>
+      </w:r>
+    </w:p>
+    <w:p>
+      <w:pPr>
+        <w:pStyle w:val="Heading3"/>
+        <w:rPr>
+          <w:lang w:val="vi-VN"/>
+        </w:rPr>
+      </w:pPr>
+      <w:r>
+        <w:rPr>
+          <w:lang w:val="vi-VN"/>
+        </w:rPr>
+        <w:t>2.x.1.</w:t>
+      </w:r>
+      <w:r>
+        <w:rPr>
+          <w:lang w:val="vi-VN"/>
+        </w:rPr>
+        <w:tab/>
+      </w:r>
+      <w:r>
+        <w:rPr>
+          <w:lang w:val="vi-VN"/>
+        </w:rPr>
+        <w:t xml:space="preserve">Khái niệm về động cơ </w:t>
+      </w:r>
+      <w:r>
+        <w:rPr>
+          <w:lang w:val="vi-VN"/>
+        </w:rPr>
+        <w:t>dc</w:t>
+      </w:r>
+    </w:p>
+    <w:p>
+      <w:pPr>
+        <w:rPr>
+          <w:lang w:val="vi-VN"/>
+        </w:rPr>
+      </w:pPr>
+      <w:r>
+        <w:rPr>
+          <w:lang w:val="vi-VN"/>
+        </w:rPr>
+        <w:tab/>
+      </w:r>
+      <w:r>
+        <w:rPr>
+          <w:lang w:val="vi-VN"/>
+        </w:rPr>
+        <w:t xml:space="preserve">Động cơ DC (direct current motor) là một động cơ có cấu tạo đơn giản từ 2 bộ phận trục quay động </w:t>
+      </w:r>
+      <w:r>
+        <w:rPr>
+          <w:lang w:val="vi-VN"/>
+        </w:rPr>
+        <w:t xml:space="preserve">cơ </w:t>
+      </w:r>
+      <w:r>
+        <w:rPr>
+          <w:lang w:val="vi-VN"/>
+        </w:rPr>
+        <w:t>(Rotor)</w:t>
+      </w:r>
+      <w:r>
+        <w:rPr>
+          <w:lang w:val="vi-VN"/>
+        </w:rPr>
+        <w:t xml:space="preserve"> và lớp vỏ tĩnh (Sator) bao quanh Rotor. Sator có vai trò bộ phận được cố định trong một động cơ để từ đó </w:t>
+      </w:r>
+      <w:r>
+        <w:rPr>
+          <w:lang w:val="vi-VN"/>
+        </w:rPr>
+        <w:t>r</w:t>
+      </w:r>
+      <w:r>
+        <w:rPr>
+          <w:lang w:val="vi-VN"/>
+        </w:rPr>
+        <w:t>otor tạo ra mô men xoắn</w:t>
+      </w:r>
+      <w:r>
+        <w:rPr>
+          <w:lang w:val="vi-VN"/>
+        </w:rPr>
+        <w:t xml:space="preserve"> từ đó có thể quay.</w:t>
+      </w:r>
+    </w:p>
+    <w:p>
+      <w:pPr>
+        <w:rPr>
+          <w:lang w:val="vi-VN"/>
+        </w:rPr>
+      </w:pPr>
+      <w:r>
+        <w:rPr>
+          <w:lang w:val="vi-VN"/>
+        </w:rPr>
+        <w:tab/>
+        <w:t>Sator thường sẽ có cấu tạo</w:t>
+      </w:r>
+      <w:r>
+        <w:rPr>
+          <w:lang w:val="vi-VN"/>
+        </w:rPr>
+        <w:t xml:space="preserve"> từ 3 bộ phận chính vỏ cố định (Terminal box) có vai trò cố định phần lõi và ngăn không cho lõi quay, stator thường là các lõi sắt non, cuối cùng </w:t>
+      </w:r>
+      <w:r>
+        <w:rPr>
+          <w:lang w:val="vi-VN"/>
+        </w:rPr>
+        <w:t>là</w:t>
+      </w:r>
+      <w:r>
+        <w:rPr>
+          <w:lang w:val="vi-VN"/>
+        </w:rPr>
+        <w:t xml:space="preserve"> phần lõi thiết kế từ</w:t>
+      </w:r>
+      <w:r>
+        <w:rPr>
+          <w:lang w:val="vi-VN"/>
+        </w:rPr>
+        <w:t xml:space="preserve"> các cuộn dây</w:t>
+      </w:r>
+      <w:r>
+        <w:rPr>
+          <w:lang w:val="vi-VN"/>
+        </w:rPr>
+        <w:t xml:space="preserve"> quấn quanh một lõi sắt </w:t>
+      </w:r>
+      <w:r>
+        <w:rPr>
+          <w:lang w:val="vi-VN"/>
+        </w:rPr>
+        <w:t>Sator</w:t>
+      </w:r>
+      <w:r>
+        <w:rPr>
+          <w:lang w:val="vi-VN"/>
+        </w:rPr>
+        <w:t xml:space="preserve"> để khi có dòng điện chạy qua sẽ tạo ra từ trường</w:t>
+      </w:r>
+      <w:r>
+        <w:rPr>
+          <w:lang w:val="vi-VN"/>
+        </w:rPr>
+        <w:t xml:space="preserve"> </w:t>
+      </w:r>
+      <w:r>
+        <w:t>với</w:t>
+      </w:r>
+      <w:r>
+        <w:rPr>
+          <w:lang w:val="vi-VN"/>
+        </w:rPr>
+        <w:t xml:space="preserve"> nghiên lý đẩy nhau khi 2 cực của nam châm có cùng </w:t>
+      </w:r>
+      <w:r>
+        <w:rPr>
+          <w:lang w:val="vi-VN"/>
+        </w:rPr>
+        <w:t>cực điện và khi có điện cực trái dấu thì sẽ bắt đầu hút nhau, từ đó giúp rotor tạo ra mômen xoắn và quay với .</w:t>
+      </w:r>
+    </w:p>
+    <w:p>
+      <w:pPr>
+        <w:rPr>
+          <w:lang w:val="vi-VN"/>
+        </w:rPr>
+      </w:pPr>
+      <w:r>
+        <w:rPr>
+          <w:noProof/>
+          <w:lang w:val="vi-VN"/>
+        </w:rPr>
+        <w:drawing>
+          <wp:anchor distT="0" distB="0" distL="114300" distR="114300" simplePos="0" relativeHeight="251662336" behindDoc="0" locked="0" layoutInCell="1" allowOverlap="1" wp14:anchorId="1E8DFEA4" wp14:editId="7938AEB8">
+            <wp:simplePos x="0" y="0"/>
+            <wp:positionH relativeFrom="column">
+              <wp:posOffset>1257300</wp:posOffset>
+            </wp:positionH>
+            <wp:positionV relativeFrom="paragraph">
+              <wp:posOffset>283210</wp:posOffset>
+            </wp:positionV>
+            <wp:extent cx="3194685" cy="2455545"/>
+            <wp:effectExtent l="0" t="0" r="5715" b="1905"/>
+            <wp:wrapTopAndBottom/>
+            <wp:docPr id="4" name="Picture 4"/>
+            <wp:cNvGraphicFramePr>
+              <a:graphicFrameLocks xmlns:a="http://schemas.openxmlformats.org/drawingml/2006/main" noChangeAspect="1"/>
+            </wp:cNvGraphicFramePr>
+            <a:graphic xmlns:a="http://schemas.openxmlformats.org/drawingml/2006/main">
+              <a:graphicData uri="http://schemas.openxmlformats.org/drawingml/2006/picture">
+                <pic:pic xmlns:pic="http://schemas.openxmlformats.org/drawingml/2006/picture">
+                  <pic:nvPicPr>
+                    <pic:cNvPr id="4" name="Picture 4"/>
+                    <pic:cNvPicPr/>
+                  </pic:nvPicPr>
+                  <pic:blipFill>
+                    <a:blip r:embed="rId13">
+                      <a:extLst>
+                        <a:ext uri="{28A0092B-C50C-407E-A947-70E740481C1C}">
+                          <a14:useLocalDpi xmlns:a14="http://schemas.microsoft.com/office/drawing/2010/main" val="0"/>
+                        </a:ext>
+                      </a:extLst>
+                    </a:blip>
+                    <a:stretch>
+                      <a:fillRect/>
+                    </a:stretch>
+                  </pic:blipFill>
+                  <pic:spPr>
+                    <a:xfrm>
+                      <a:off x="0" y="0"/>
+                      <a:ext cx="3194685" cy="2455545"/>
+                    </a:xfrm>
+                    <a:prstGeom prst="rect">
+                      <a:avLst/>
+                    </a:prstGeom>
+                  </pic:spPr>
+                </pic:pic>
+              </a:graphicData>
+            </a:graphic>
+            <wp14:sizeRelH relativeFrom="margin">
+              <wp14:pctWidth>0</wp14:pctWidth>
+            </wp14:sizeRelH>
+            <wp14:sizeRelV relativeFrom="margin">
+              <wp14:pctHeight>0</wp14:pctHeight>
+            </wp14:sizeRelV>
+          </wp:anchor>
+        </w:drawing>
+      </w:r>
+    </w:p>
+    <w:p>
+      <w:pPr>
+        <w:pStyle w:val="Heading5"/>
+        <w:rPr>
+          <w:lang w:val="vi-VN"/>
+        </w:rPr>
+      </w:pPr>
+      <w:r>
+        <w:rPr>
+          <w:lang w:val="vi-VN"/>
+        </w:rPr>
+        <w:t>Hình 2.x: Bảng vẽ cơ bảng của sator</w:t>
+      </w:r>
+    </w:p>
+    <w:p>
+      <w:pPr>
+        <w:rPr>
+          <w:lang w:val="vi-VN"/>
+        </w:rPr>
+      </w:pPr>
+    </w:p>
+    <w:p>
+      <w:pPr>
+        <w:rPr>
+          <w:lang w:val="vi-VN"/>
+        </w:rPr>
+      </w:pPr>
+      <w:r>
+        <w:rPr>
+          <w:noProof/>
+          <w:lang w:val="vi-VN"/>
+        </w:rPr>
+        <w:lastRenderedPageBreak/>
+        <w:drawing>
+          <wp:anchor distT="0" distB="0" distL="114300" distR="114300" simplePos="0" relativeHeight="251663360" behindDoc="0" locked="0" layoutInCell="1" allowOverlap="1" wp14:anchorId="69790CC5" wp14:editId="1D767CC7">
+            <wp:simplePos x="0" y="0"/>
+            <wp:positionH relativeFrom="column">
+              <wp:posOffset>1381760</wp:posOffset>
+            </wp:positionH>
+            <wp:positionV relativeFrom="paragraph">
+              <wp:posOffset>224790</wp:posOffset>
+            </wp:positionV>
+            <wp:extent cx="2971800" cy="1979930"/>
+            <wp:effectExtent l="0" t="0" r="0" b="1270"/>
+            <wp:wrapTopAndBottom/>
+            <wp:docPr id="5" name="Picture 5"/>
+            <wp:cNvGraphicFramePr>
+              <a:graphicFrameLocks xmlns:a="http://schemas.openxmlformats.org/drawingml/2006/main" noChangeAspect="1"/>
+            </wp:cNvGraphicFramePr>
+            <a:graphic xmlns:a="http://schemas.openxmlformats.org/drawingml/2006/main">
+              <a:graphicData uri="http://schemas.openxmlformats.org/drawingml/2006/picture">
+                <pic:pic xmlns:pic="http://schemas.openxmlformats.org/drawingml/2006/picture">
+                  <pic:nvPicPr>
+                    <pic:cNvPr id="5" name="Picture 5"/>
+                    <pic:cNvPicPr/>
+                  </pic:nvPicPr>
+                  <pic:blipFill>
+                    <a:blip r:embed="rId14" cstate="print">
+                      <a:extLst>
+                        <a:ext uri="{28A0092B-C50C-407E-A947-70E740481C1C}">
+                          <a14:useLocalDpi xmlns:a14="http://schemas.microsoft.com/office/drawing/2010/main" val="0"/>
+                        </a:ext>
+                      </a:extLst>
+                    </a:blip>
+                    <a:stretch>
+                      <a:fillRect/>
+                    </a:stretch>
+                  </pic:blipFill>
+                  <pic:spPr>
+                    <a:xfrm>
+                      <a:off x="0" y="0"/>
+                      <a:ext cx="2971800" cy="1979930"/>
+                    </a:xfrm>
+                    <a:prstGeom prst="rect">
+                      <a:avLst/>
+                    </a:prstGeom>
+                  </pic:spPr>
+                </pic:pic>
+              </a:graphicData>
+            </a:graphic>
+            <wp14:sizeRelH relativeFrom="margin">
+              <wp14:pctWidth>0</wp14:pctWidth>
+            </wp14:sizeRelH>
+            <wp14:sizeRelV relativeFrom="margin">
+              <wp14:pctHeight>0</wp14:pctHeight>
+            </wp14:sizeRelV>
+          </wp:anchor>
+        </w:drawing>
+      </w:r>
+    </w:p>
+    <w:p>
+      <w:pPr>
+        <w:pStyle w:val="Heading5"/>
+        <w:rPr>
+          <w:lang w:val="vi-VN"/>
+        </w:rPr>
+      </w:pPr>
+      <w:r>
+        <w:rPr>
+          <w:lang w:val="vi-VN"/>
+        </w:rPr>
+        <w:t>Hình 2.x: Ảnh thực tế của một lõi sator</w:t>
+      </w:r>
+    </w:p>
+    <w:p>
+      <w:pPr>
+        <w:rPr>
+          <w:lang w:val="vi-VN"/>
+        </w:rPr>
+      </w:pPr>
+      <w:r>
+        <w:rPr>
+          <w:noProof/>
+          <w:lang w:val="vi-VN"/>
+        </w:rPr>
+        <w:drawing>
+          <wp:anchor distT="0" distB="0" distL="114300" distR="114300" simplePos="0" relativeHeight="251664384" behindDoc="0" locked="0" layoutInCell="1" allowOverlap="1" wp14:anchorId="7A7E9FCD" wp14:editId="06113F74">
+            <wp:simplePos x="0" y="0"/>
+            <wp:positionH relativeFrom="column">
+              <wp:posOffset>1407939</wp:posOffset>
+            </wp:positionH>
+            <wp:positionV relativeFrom="paragraph">
+              <wp:posOffset>610235</wp:posOffset>
+            </wp:positionV>
+            <wp:extent cx="2800350" cy="1628775"/>
+            <wp:effectExtent l="0" t="0" r="0" b="9525"/>
+            <wp:wrapTopAndBottom/>
+            <wp:docPr id="6" name="Picture 6"/>
+            <wp:cNvGraphicFramePr>
+              <a:graphicFrameLocks xmlns:a="http://schemas.openxmlformats.org/drawingml/2006/main" noChangeAspect="1"/>
+            </wp:cNvGraphicFramePr>
+            <a:graphic xmlns:a="http://schemas.openxmlformats.org/drawingml/2006/main">
+              <a:graphicData uri="http://schemas.openxmlformats.org/drawingml/2006/picture">
+                <pic:pic xmlns:pic="http://schemas.openxmlformats.org/drawingml/2006/picture">
+                  <pic:nvPicPr>
+                    <pic:cNvPr id="6" name="Picture 6"/>
+                    <pic:cNvPicPr/>
+                  </pic:nvPicPr>
+                  <pic:blipFill>
+                    <a:blip r:embed="rId15">
+                      <a:extLst>
+                        <a:ext uri="{28A0092B-C50C-407E-A947-70E740481C1C}">
+                          <a14:useLocalDpi xmlns:a14="http://schemas.microsoft.com/office/drawing/2010/main" val="0"/>
+                        </a:ext>
+                      </a:extLst>
+                    </a:blip>
+                    <a:stretch>
+                      <a:fillRect/>
+                    </a:stretch>
+                  </pic:blipFill>
+                  <pic:spPr>
+                    <a:xfrm>
+                      <a:off x="0" y="0"/>
+                      <a:ext cx="2800350" cy="1628775"/>
+                    </a:xfrm>
+                    <a:prstGeom prst="rect">
+                      <a:avLst/>
+                    </a:prstGeom>
+                  </pic:spPr>
+                </pic:pic>
+              </a:graphicData>
+            </a:graphic>
+          </wp:anchor>
+        </w:drawing>
+      </w:r>
+      <w:r>
+        <w:rPr>
+          <w:lang w:val="vi-VN"/>
+        </w:rPr>
+        <w:tab/>
+      </w:r>
+      <w:r>
+        <w:rPr>
+          <w:lang w:val="vi-VN"/>
+        </w:rPr>
+        <w:t xml:space="preserve">Phần lõi Sator sẽ được chia nhỏ thành các mảng nhỏ </w:t>
+      </w:r>
+      <w:r>
+        <w:rPr>
+          <w:lang w:val="vi-VN"/>
+        </w:rPr>
+        <w:t xml:space="preserve">và được quấn dây đồng xen kẻ nhau từ </w:t>
+      </w:r>
+      <w:r>
+        <w:rPr>
+          <w:lang w:val="vi-VN"/>
+        </w:rPr>
+        <w:t>đó làm cho phần từ trường có thế dày đặc và mạch hơn cho phép động cơ đạt được số vòng quay RPM lớn hơn hoặc động cơ có thể kéo được một mức tải lớn hơn.</w:t>
+      </w:r>
+    </w:p>
+    <w:p>
+      <w:pPr>
+        <w:rPr>
+          <w:lang w:val="vi-VN"/>
+        </w:rPr>
+      </w:pPr>
+      <w:r>
+        <w:rPr>
+          <w:lang w:val="vi-VN"/>
+        </w:rPr>
+        <w:tab/>
+      </w:r>
+    </w:p>
+    <w:p>
+      <w:pPr>
+        <w:pStyle w:val="Heading5"/>
+        <w:rPr>
+          <w:lang w:val="vi-VN"/>
+        </w:rPr>
+      </w:pPr>
+      <w:r>
+        <w:rPr>
+          <w:lang w:val="vi-VN"/>
+        </w:rPr>
+        <w:t xml:space="preserve"> Hình 2.z:</w:t>
+      </w:r>
+      <w:r>
+        <w:rPr>
+          <w:lang w:val="vi-VN"/>
+        </w:rPr>
+        <w:t xml:space="preserve"> So sánh lõi Sator từ nam châm vĩnh cửu và nam châm điện</w:t>
+      </w:r>
+    </w:p>
+    <w:p>
+      <w:pPr>
+        <w:rPr>
+          <w:lang w:val="vi-VN"/>
+        </w:rPr>
+      </w:pPr>
+      <w:r>
+        <w:rPr>
+          <w:lang w:val="vi-VN"/>
+        </w:rPr>
+        <w:tab/>
+      </w:r>
+      <w:r>
+        <w:t>Cũng</w:t>
+      </w:r>
+      <w:r>
+        <w:rPr>
+          <w:lang w:val="vi-VN"/>
+        </w:rPr>
+        <w:t xml:space="preserve"> từ phần lõi Sator ta có thể suy ra rằng phần lõi rotor cũng có thể chia thành 2 loại chính. Một loại là một nam châm vĩnh </w:t>
+      </w:r>
+      <w:r>
+        <w:rPr>
+          <w:lang w:val="vi-VN"/>
+        </w:rPr>
+        <w:t>cữu với ưu điểm là đơn giản nhỏ gọn nhưng dẫn đến sức mạng của động cơ phụ thuộc nhiều vào từ trường của sator và yêu cầu phỉa thiết kế phần lõi sator phức tạp hơn.</w:t>
+      </w:r>
+    </w:p>
+    <w:p>
+      <w:pPr>
+        <w:rPr>
+          <w:lang w:val="vi-VN"/>
+        </w:rPr>
+      </w:pPr>
+      <w:r>
+        <w:rPr>
+          <w:lang w:val="vi-VN"/>
+        </w:rPr>
+        <w:t xml:space="preserve">Loại 2 là được cấu thành từ </w:t>
+      </w:r>
+      <w:r>
+        <w:t>lõi</w:t>
+      </w:r>
+      <w:r>
+        <w:rPr>
+          <w:lang w:val="vi-VN"/>
+        </w:rPr>
+        <w:t xml:space="preserve"> thép và cuộn</w:t>
+      </w:r>
+      <w:r>
+        <w:t xml:space="preserve"> cảm</w:t>
+      </w:r>
+      <w:r>
+        <w:rPr>
+          <w:lang w:val="vi-VN"/>
+        </w:rPr>
+        <w:t xml:space="preserve"> </w:t>
+      </w:r>
+      <w:r>
+        <w:rPr>
+          <w:lang w:val="vi-VN"/>
+        </w:rPr>
+        <w:t xml:space="preserve">với độ phức tạp cao do yêu cầu phải kết thêm phần truyền điện cho cuộn cảm </w:t>
+      </w:r>
+      <w:r>
+        <w:rPr>
+          <w:lang w:val="vi-VN"/>
+        </w:rPr>
+        <w:t xml:space="preserve">hoặc rotor được cấu thành từ </w:t>
+      </w:r>
+      <w:r>
+        <w:t>nam châm</w:t>
+      </w:r>
+      <w:r>
+        <w:rPr>
+          <w:lang w:val="vi-VN"/>
+        </w:rPr>
+        <w:t xml:space="preserve"> vĩnh cửu.</w:t>
+      </w:r>
+    </w:p>
+    <w:p>
+      <w:pPr>
+        <w:rPr>
+          <w:lang w:val="vi-VN"/>
+        </w:rPr>
+      </w:pPr>
+      <w:r>
+        <w:rPr>
+          <w:noProof/>
+          <w:lang w:val="vi-VN"/>
+        </w:rPr>
+        <w:drawing>
+          <wp:anchor distT="0" distB="0" distL="114300" distR="114300" simplePos="0" relativeHeight="251665408" behindDoc="0" locked="0" layoutInCell="1" allowOverlap="1" wp14:anchorId="17F26E77" wp14:editId="13CB1D9E">
+            <wp:simplePos x="0" y="0"/>
+            <wp:positionH relativeFrom="column">
+              <wp:posOffset>1354455</wp:posOffset>
+            </wp:positionH>
+            <wp:positionV relativeFrom="paragraph">
+              <wp:posOffset>262255</wp:posOffset>
+            </wp:positionV>
+            <wp:extent cx="2851785" cy="2096770"/>
+            <wp:effectExtent l="0" t="0" r="5715" b="0"/>
+            <wp:wrapTopAndBottom/>
+            <wp:docPr id="7" name="Picture 7"/>
+            <wp:cNvGraphicFramePr>
+              <a:graphicFrameLocks xmlns:a="http://schemas.openxmlformats.org/drawingml/2006/main" noChangeAspect="1"/>
+            </wp:cNvGraphicFramePr>
+            <a:graphic xmlns:a="http://schemas.openxmlformats.org/drawingml/2006/main">
+              <a:graphicData uri="http://schemas.openxmlformats.org/drawingml/2006/picture">
+                <pic:pic xmlns:pic="http://schemas.openxmlformats.org/drawingml/2006/picture">
+                  <pic:nvPicPr>
+                    <pic:cNvPr id="0" name="Picture 1"/>
+                    <pic:cNvPicPr>
+                      <a:picLocks noChangeAspect="1" noChangeArrowheads="1"/>
+                    </pic:cNvPicPr>
+                  </pic:nvPicPr>
+                  <pic:blipFill>
+                    <a:blip r:embed="rId16">
+                      <a:extLst>
+                        <a:ext uri="{28A0092B-C50C-407E-A947-70E740481C1C}">
+                          <a14:useLocalDpi xmlns:a14="http://schemas.microsoft.com/office/drawing/2010/main" val="0"/>
+                        </a:ext>
+                      </a:extLst>
+                    </a:blip>
+                    <a:srcRect/>
+                    <a:stretch>
+                      <a:fillRect/>
+                    </a:stretch>
+                  </pic:blipFill>
+                  <pic:spPr bwMode="auto">
+                    <a:xfrm>
+                      <a:off x="0" y="0"/>
+                      <a:ext cx="2851785" cy="2096770"/>
+                    </a:xfrm>
+                    <a:prstGeom prst="rect">
+                      <a:avLst/>
+                    </a:prstGeom>
+                    <a:noFill/>
+                    <a:ln>
+                      <a:noFill/>
+                    </a:ln>
+                  </pic:spPr>
+                </pic:pic>
+              </a:graphicData>
+            </a:graphic>
+            <wp14:sizeRelH relativeFrom="margin">
+              <wp14:pctWidth>0</wp14:pctWidth>
+            </wp14:sizeRelH>
+            <wp14:sizeRelV relativeFrom="margin">
+              <wp14:pctHeight>0</wp14:pctHeight>
+            </wp14:sizeRelV>
+          </wp:anchor>
+        </w:drawing>
+      </w:r>
+    </w:p>
+    <w:p>
+      <w:pPr>
+        <w:pStyle w:val="Heading5"/>
+        <w:rPr>
+          <w:lang w:val="vi-VN"/>
+        </w:rPr>
+      </w:pPr>
+      <w:r>
+        <w:rPr>
+          <w:lang w:val="vi-VN"/>
+        </w:rPr>
+        <w:t>Hình 2.x: Bảng vẻ cấu tạo của Rotor</w:t>
+      </w:r>
+    </w:p>
+    <w:p>
+      <w:pPr>
+        <w:rPr>
+          <w:lang w:val="vi-VN"/>
+        </w:rPr>
+      </w:pPr>
+    </w:p>
+    <w:p>
+      <w:pPr>
+        <w:rPr>
+          <w:lang w:val="vi-VN"/>
+        </w:rPr>
+      </w:pPr>
+      <w:r>
+        <w:rPr>
+          <w:lang w:val="vi-VN"/>
+        </w:rPr>
+        <w:lastRenderedPageBreak/>
+        <w:tab/>
+        <w:t>Chức năng các bộ trong rotor:</w:t>
+      </w:r>
+    </w:p>
+    <w:p>
+      <w:pPr>
+        <w:ind w:left="2160" w:hanging="720"/>
+        <w:rPr>
+          <w:lang w:val="vi-VN"/>
+        </w:rPr>
+      </w:pPr>
+      <w:r>
+        <w:rPr>
+          <w:lang w:val="vi-VN"/>
+        </w:rPr>
+        <w:t>+</w:t>
+      </w:r>
+      <w:r>
+        <w:rPr>
+          <w:lang w:val="vi-VN"/>
+        </w:rPr>
+        <w:tab/>
+      </w:r>
+      <w:r>
+        <w:rPr>
+          <w:lang w:val="vi-VN"/>
+        </w:rPr>
+        <w:t xml:space="preserve">Trục dẫn ( Shaft ): thường dùng để truyền tài mô men xoắn từ phần lõi </w:t>
+      </w:r>
+      <w:r>
+        <w:rPr>
+          <w:lang w:val="vi-VN"/>
+        </w:rPr>
+        <w:t xml:space="preserve">đến bánh xe hoặc băng truyền hoặc cánh quạt … </w:t>
+      </w:r>
+    </w:p>
+    <w:p>
+      <w:pPr>
+        <w:ind w:left="2160" w:hanging="720"/>
+      </w:pPr>
+      <w:r>
+        <w:rPr>
+          <w:lang w:val="vi-VN"/>
+        </w:rPr>
+        <w:t xml:space="preserve">+  </w:t>
+      </w:r>
+      <w:r>
+        <w:rPr>
+          <w:lang w:val="vi-VN"/>
+        </w:rPr>
+        <w:tab/>
+      </w:r>
+      <w:r>
+        <w:rPr>
+          <w:lang w:val="vi-VN"/>
+        </w:rPr>
+        <w:t>Vòng trượt ( Slip rings )</w:t>
+      </w:r>
+      <w:r>
+        <w:rPr>
+          <w:lang w:val="vi-VN"/>
+        </w:rPr>
+        <w:t xml:space="preserve">: </w:t>
+      </w:r>
+      <w:r>
+        <w:rPr>
+          <w:lang w:val="vi-VN"/>
+        </w:rPr>
+        <w:t>thường xuất hiện trên các rotor cấu thành từ nhiều cuộn cảm</w:t>
+      </w:r>
+      <w:r>
+        <w:t xml:space="preserve"> có</w:t>
+      </w:r>
+      <w:r>
+        <w:rPr>
+          <w:lang w:val="vi-VN"/>
+        </w:rPr>
+        <w:t xml:space="preserve"> chức năng truyền điện đến phần lõi của rotor để tạo ra từ cảm.</w:t>
+      </w:r>
+    </w:p>
+    <w:p>
+      <w:pPr>
+        <w:ind w:left="2160" w:hanging="720"/>
+        <w:rPr>
+          <w:lang w:val="vi-VN"/>
+        </w:rPr>
+      </w:pPr>
+      <w:r>
+        <w:rPr>
+          <w:lang w:val="vi-VN"/>
+        </w:rPr>
+        <w:t xml:space="preserve">+ </w:t>
+      </w:r>
+      <w:r>
+        <w:rPr>
+          <w:lang w:val="vi-VN"/>
+        </w:rPr>
+        <w:tab/>
+      </w:r>
+      <w:r>
+        <w:rPr>
+          <w:lang w:val="vi-VN"/>
+        </w:rPr>
+        <w:t>Lõi rotot ( Wound rotor )</w:t>
+      </w:r>
+      <w:r>
+        <w:rPr>
+          <w:lang w:val="vi-VN"/>
+        </w:rPr>
+        <w:t>:</w:t>
+      </w:r>
+      <w:r>
+        <w:rPr>
+          <w:lang w:val="vi-VN"/>
+        </w:rPr>
+        <w:t xml:space="preserve"> Lõi được cấu tạo từ các lá thép với các cuộn dây được quấn theo một chiều cố định để từ đó có thể tạo ra dòng </w:t>
+      </w:r>
+      <w:r>
+        <w:rPr>
+          <w:lang w:val="vi-VN"/>
+        </w:rPr>
+        <w:t>từ trường cần thiết để giúp cho rotor quay, các rảnh (Slot) trên phần thân rotor thường được thêm vào để rotor nhẹ hơn và không cần nhiều điện để rotor chạy hơn.</w:t>
+      </w:r>
+    </w:p>
+    <w:p>
+      <w:pPr>
+        <w:rPr>
+          <w:lang w:val="vi-VN"/>
+        </w:rPr>
+      </w:pPr>
+      <w:r>
+        <w:rPr>
+          <w:noProof/>
+          <w:lang w:val="vi-VN"/>
+        </w:rPr>
+        <w:drawing>
+          <wp:anchor distT="0" distB="0" distL="114300" distR="114300" simplePos="0" relativeHeight="251666432" behindDoc="0" locked="0" layoutInCell="1" allowOverlap="1" wp14:anchorId="4D22D633" wp14:editId="0CDFB47E">
+            <wp:simplePos x="0" y="0"/>
+            <wp:positionH relativeFrom="column">
+              <wp:posOffset>1028700</wp:posOffset>
+            </wp:positionH>
+            <wp:positionV relativeFrom="paragraph">
+              <wp:posOffset>262890</wp:posOffset>
+            </wp:positionV>
+            <wp:extent cx="3537585" cy="2319655"/>
+            <wp:effectExtent l="0" t="0" r="5715" b="4445"/>
+            <wp:wrapTopAndBottom/>
+            <wp:docPr id="8" name="Picture 8"/>
+            <wp:cNvGraphicFramePr>
+              <a:graphicFrameLocks xmlns:a="http://schemas.openxmlformats.org/drawingml/2006/main" noChangeAspect="1"/>
+            </wp:cNvGraphicFramePr>
+            <a:graphic xmlns:a="http://schemas.openxmlformats.org/drawingml/2006/main">
+              <a:graphicData uri="http://schemas.openxmlformats.org/drawingml/2006/picture">
+                <pic:pic xmlns:pic="http://schemas.openxmlformats.org/drawingml/2006/picture">
+                  <pic:nvPicPr>
+                    <pic:cNvPr id="0" name="Picture 1"/>
+                    <pic:cNvPicPr>
+                      <a:picLocks noChangeAspect="1" noChangeArrowheads="1"/>
+                    </pic:cNvPicPr>
+                  </pic:nvPicPr>
+                  <pic:blipFill>
+                    <a:blip r:embed="rId17">
+                      <a:extLst>
+                        <a:ext uri="{28A0092B-C50C-407E-A947-70E740481C1C}">
+                          <a14:useLocalDpi xmlns:a14="http://schemas.microsoft.com/office/drawing/2010/main" val="0"/>
+                        </a:ext>
+                      </a:extLst>
+                    </a:blip>
+                    <a:srcRect/>
+                    <a:stretch>
+                      <a:fillRect/>
+                    </a:stretch>
+                  </pic:blipFill>
+                  <pic:spPr bwMode="auto">
+                    <a:xfrm>
+                      <a:off x="0" y="0"/>
+                      <a:ext cx="3537585" cy="2319655"/>
+                    </a:xfrm>
+                    <a:prstGeom prst="rect">
+                      <a:avLst/>
+                    </a:prstGeom>
+                    <a:noFill/>
+                    <a:ln>
+                      <a:noFill/>
+                    </a:ln>
+                  </pic:spPr>
+                </pic:pic>
+              </a:graphicData>
+            </a:graphic>
+            <wp14:sizeRelH relativeFrom="margin">
+              <wp14:pctWidth>0</wp14:pctWidth>
+            </wp14:sizeRelH>
+            <wp14:sizeRelV relativeFrom="margin">
+              <wp14:pctHeight>0</wp14:pctHeight>
+            </wp14:sizeRelV>
+          </wp:anchor>
+        </w:drawing>
+      </w:r>
+    </w:p>
+    <w:p>
+      <w:pPr>
+        <w:pStyle w:val="Heading5"/>
+        <w:rPr>
+          <w:lang w:val="vi-VN"/>
+        </w:rPr>
+      </w:pPr>
+      <w:r>
+        <w:rPr>
+          <w:lang w:val="vi-VN"/>
+        </w:rPr>
+        <w:t xml:space="preserve"> Hình 2.x: Ảnh chụp lõi của rotor</w:t>
+      </w:r>
+      <w:r>
+        <w:rPr>
+          <w:lang w:val="vi-VN"/>
+        </w:rPr>
+        <w:t xml:space="preserve"> </w:t>
+      </w:r>
+    </w:p>
+    <w:p>
+      <w:pPr>
+        <w:pStyle w:val="Heading3"/>
+        <w:rPr>
+          <w:lang w:val="vi-VN"/>
+        </w:rPr>
+      </w:pPr>
+      <w:r>
+        <w:rPr>
+          <w:lang w:val="vi-VN"/>
+        </w:rPr>
+        <w:t>2.x.2.</w:t>
+      </w:r>
+      <w:r>
+        <w:rPr>
+          <w:lang w:val="vi-VN"/>
+        </w:rPr>
+        <w:tab/>
+        <w:t>Cấu tạo cơ bản của bộ giải mã cho động cơ encoder</w:t>
+      </w:r>
+    </w:p>
+    <w:p>
+      <w:pPr>
+        <w:rPr>
+          <w:lang w:val="vi-VN"/>
+        </w:rPr>
+      </w:pPr>
+      <w:r>
+        <w:rPr>
+          <w:lang w:val="vi-VN"/>
+        </w:rPr>
+        <w:tab/>
+      </w:r>
+      <w:r>
+        <w:rPr>
+          <w:lang w:val="vi-VN"/>
+        </w:rPr>
+        <w:t xml:space="preserve">Với việc động cơ DC chỉ chạy theo chiều và cường độ của dòng điện nên việc xác </w:t>
+      </w:r>
+      <w:r>
+        <w:rPr>
+          <w:lang w:val="vi-VN"/>
+        </w:rPr>
+        <w:t xml:space="preserve">định tốc độ quay ( RPM ) rất khó khăn là việc dừng motor đúng thời điểm hay ở khoảng cách cố định là gần như không thể, dẫn đến việc điều khiển chính xác trong các ứng dụng cách tay robot hay servo trở nên không khả thi, như nếu người dùng có thế xác định được góc quay của rotor thì những việc trên trở nên khả thi </w:t>
+      </w:r>
+      <w:r>
+        <w:rPr>
+          <w:lang w:val="vi-VN"/>
+        </w:rPr>
+        <w:t>hơn.</w:t>
+      </w:r>
+    </w:p>
+    <w:p>
+      <w:pPr>
+        <w:rPr>
+          <w:lang w:val="vi-VN"/>
+        </w:rPr>
+      </w:pPr>
+      <w:r>
+        <w:rPr>
+          <w:noProof/>
+          <w:lang w:val="vi-VN"/>
+        </w:rPr>
+        <w:drawing>
+          <wp:anchor distT="0" distB="0" distL="114300" distR="114300" simplePos="0" relativeHeight="251667456" behindDoc="0" locked="0" layoutInCell="1" allowOverlap="1" wp14:anchorId="5340F1B3" wp14:editId="02595D92">
+            <wp:simplePos x="0" y="0"/>
+            <wp:positionH relativeFrom="column">
+              <wp:posOffset>1257300</wp:posOffset>
+            </wp:positionH>
+            <wp:positionV relativeFrom="paragraph">
+              <wp:posOffset>226695</wp:posOffset>
+            </wp:positionV>
+            <wp:extent cx="3204210" cy="2668270"/>
+            <wp:effectExtent l="0" t="0" r="0" b="0"/>
+            <wp:wrapTopAndBottom/>
+            <wp:docPr id="9" name="Picture 9"/>
+            <wp:cNvGraphicFramePr>
+              <a:graphicFrameLocks xmlns:a="http://schemas.openxmlformats.org/drawingml/2006/main" noChangeAspect="1"/>
+            </wp:cNvGraphicFramePr>
+            <a:graphic xmlns:a="http://schemas.openxmlformats.org/drawingml/2006/main">
+              <a:graphicData uri="http://schemas.openxmlformats.org/drawingml/2006/picture">
+                <pic:pic xmlns:pic="http://schemas.openxmlformats.org/drawingml/2006/picture">
+                  <pic:nvPicPr>
+                    <pic:cNvPr id="9" name="Picture 9"/>
+                    <pic:cNvPicPr/>
+                  </pic:nvPicPr>
+                  <pic:blipFill>
+                    <a:blip r:embed="rId18" cstate="print">
+                      <a:extLst>
+                        <a:ext uri="{28A0092B-C50C-407E-A947-70E740481C1C}">
+                          <a14:useLocalDpi xmlns:a14="http://schemas.microsoft.com/office/drawing/2010/main" val="0"/>
+                        </a:ext>
+                      </a:extLst>
+                    </a:blip>
+                    <a:stretch>
+                      <a:fillRect/>
+                    </a:stretch>
+                  </pic:blipFill>
+                  <pic:spPr>
+                    <a:xfrm>
+                      <a:off x="0" y="0"/>
+                      <a:ext cx="3204210" cy="2668270"/>
+                    </a:xfrm>
+                    <a:prstGeom prst="rect">
+                      <a:avLst/>
+                    </a:prstGeom>
+                  </pic:spPr>
+                </pic:pic>
+              </a:graphicData>
+            </a:graphic>
+            <wp14:sizeRelH relativeFrom="margin">
+              <wp14:pctWidth>0</wp14:pctWidth>
+            </wp14:sizeRelH>
+            <wp14:sizeRelV relativeFrom="margin">
+              <wp14:pctHeight>0</wp14:pctHeight>
+            </wp14:sizeRelV>
+          </wp:anchor>
+        </w:drawing>
+      </w:r>
+      <w:r>
+        <w:rPr>
+          <w:lang w:val="vi-VN"/>
+        </w:rPr>
+        <w:tab/>
+      </w:r>
+    </w:p>
+    <w:p>
+      <w:pPr>
+        <w:pStyle w:val="Heading5"/>
+        <w:rPr>
+          <w:lang w:val="vi-VN"/>
+        </w:rPr>
+      </w:pPr>
+      <w:r>
+        <w:rPr>
+          <w:lang w:val="vi-VN"/>
+        </w:rPr>
+        <w:t xml:space="preserve"> </w:t>
+      </w:r>
+      <w:r>
+        <w:rPr>
+          <w:lang w:val="vi-VN"/>
+        </w:rPr>
+        <w:t xml:space="preserve">Hình 2.x. : </w:t>
+      </w:r>
+      <w:r>
+        <w:rPr>
+          <w:lang w:val="vi-VN"/>
+        </w:rPr>
+        <w:t>Thiết kế cơ bản của bộ encoder cho động cơ DC</w:t>
+      </w:r>
     </w:p>
     <w:p>
       <w:pPr>
@@ -11663,6 +12679,9 @@
     <w:p>
       <w:pPr>
         <w:spacing w:after="160" w:line="259" w:lineRule="auto"/>
+        <w:rPr>
+          <w:lang w:val="vi-VN"/>
+        </w:rPr>
       </w:pPr>
       <w:r>
         <w:rPr>
@@ -11673,20 +12692,259 @@
     </w:p>
     <w:p>
       <w:pPr>
+        <w:ind w:firstLine="720"/>
+        <w:rPr>
+          <w:lang w:val="vi-VN"/>
+        </w:rPr>
+      </w:pPr>
+      <w:r>
+        <w:rPr>
+          <w:lang w:val="vi-VN"/>
+        </w:rPr>
+        <w:lastRenderedPageBreak/>
+        <w:t xml:space="preserve">Encoder thường được cấu tạo </w:t>
+      </w:r>
+    </w:p>
+    <w:p>
+      <w:pPr>
+        <w:rPr>
+          <w:lang w:val="vi-VN"/>
+        </w:rPr>
+      </w:pPr>
+    </w:p>
+    <w:p>
+      <w:pPr>
+        <w:rPr>
+          <w:lang w:val="vi-VN"/>
+        </w:rPr>
+      </w:pPr>
+    </w:p>
+    <w:p>
+      <w:pPr>
+        <w:pStyle w:val="Heading3"/>
+        <w:rPr>
+          <w:lang w:val="vi-VN"/>
+        </w:rPr>
+      </w:pPr>
+      <w:r>
+        <w:rPr>
+          <w:lang w:val="vi-VN"/>
+        </w:rPr>
+        <w:t>2.x.</w:t>
+      </w:r>
+      <w:r>
+        <w:rPr>
+          <w:lang w:val="vi-VN"/>
+        </w:rPr>
+        <w:t>3</w:t>
+      </w:r>
+      <w:r>
+        <w:rPr>
+          <w:lang w:val="vi-VN"/>
+        </w:rPr>
+        <w:t xml:space="preserve">. </w:t>
+      </w:r>
+      <w:r>
+        <w:rPr>
+          <w:lang w:val="vi-VN"/>
+        </w:rPr>
+        <w:tab/>
+        <w:t>Lý thuyết cơ bản trong ứng dụng</w:t>
+      </w:r>
+    </w:p>
+    <w:p>
+      <w:pPr>
+        <w:spacing w:after="160" w:line="259" w:lineRule="auto"/>
+      </w:pPr>
+    </w:p>
+    <w:p>
+      <w:pPr>
+        <w:pStyle w:val="Heading2"/>
+        <w:rPr>
+          <w:lang w:val="vi-VN"/>
+        </w:rPr>
+      </w:pPr>
+      <w:bookmarkStart w:id="18" w:name="_Toc181476490"/>
+      <w:r>
+        <w:rPr>
+          <w:lang w:val="vi-VN"/>
+        </w:rPr>
+        <w:t>2.y. TỔNG QUAN VỀ GIAO THỨC I2C</w:t>
+      </w:r>
+    </w:p>
+    <w:p>
+      <w:pPr>
+        <w:pStyle w:val="Heading3"/>
+        <w:rPr>
+          <w:lang w:val="vi-VN"/>
+        </w:rPr>
+      </w:pPr>
+      <w:r>
+        <w:rPr>
+          <w:lang w:val="vi-VN"/>
+        </w:rPr>
+        <w:t xml:space="preserve">2.y.1. </w:t>
+      </w:r>
+      <w:r>
+        <w:rPr>
+          <w:lang w:val="vi-VN"/>
+        </w:rPr>
+        <w:tab/>
+      </w:r>
+      <w:r>
+        <w:rPr>
+          <w:lang w:val="vi-VN"/>
+        </w:rPr>
+        <w:t>Khái niệm về giao thức I2C</w:t>
+      </w:r>
+    </w:p>
+    <w:p>
+      <w:pPr>
+        <w:rPr>
+          <w:lang w:val="vi-VN"/>
+        </w:rPr>
+      </w:pPr>
+    </w:p>
+    <w:p>
+      <w:pPr>
+        <w:pStyle w:val="Heading3"/>
+        <w:rPr>
+          <w:lang w:val="vi-VN"/>
+        </w:rPr>
+      </w:pPr>
+      <w:r>
+        <w:rPr>
+          <w:lang w:val="vi-VN"/>
+        </w:rPr>
+        <w:t xml:space="preserve">2.y.2. </w:t>
+      </w:r>
+      <w:r>
+        <w:rPr>
+          <w:lang w:val="vi-VN"/>
+        </w:rPr>
+        <w:tab/>
+      </w:r>
+      <w:r>
+        <w:rPr>
+          <w:lang w:val="vi-VN"/>
+        </w:rPr>
+        <w:t xml:space="preserve">Ứng dụng </w:t>
+      </w:r>
+    </w:p>
+    <w:p>
+      <w:pPr>
+        <w:rPr>
+          <w:lang w:val="vi-VN"/>
+        </w:rPr>
+      </w:pPr>
+    </w:p>
+    <w:p>
+      <w:pPr>
+        <w:rPr>
+          <w:lang w:val="vi-VN"/>
+        </w:rPr>
+      </w:pPr>
+    </w:p>
+    <w:p>
+      <w:pPr>
+        <w:rPr>
+          <w:lang w:val="vi-VN"/>
+        </w:rPr>
+      </w:pPr>
+    </w:p>
+    <w:p>
+      <w:pPr>
+        <w:rPr>
+          <w:lang w:val="vi-VN"/>
+        </w:rPr>
+      </w:pPr>
+    </w:p>
+    <w:p>
+      <w:pPr>
+        <w:rPr>
+          <w:lang w:val="vi-VN"/>
+        </w:rPr>
+      </w:pPr>
+    </w:p>
+    <w:p>
+      <w:pPr>
+        <w:rPr>
+          <w:lang w:val="vi-VN"/>
+        </w:rPr>
+      </w:pPr>
+    </w:p>
+    <w:p>
+      <w:pPr>
+        <w:rPr>
+          <w:lang w:val="vi-VN"/>
+        </w:rPr>
+      </w:pPr>
+    </w:p>
+    <w:p>
+      <w:pPr>
+        <w:rPr>
+          <w:lang w:val="vi-VN"/>
+        </w:rPr>
+      </w:pPr>
+    </w:p>
+    <w:p>
+      <w:pPr>
+        <w:rPr>
+          <w:lang w:val="vi-VN"/>
+        </w:rPr>
+      </w:pPr>
+    </w:p>
+    <w:p>
+      <w:pPr>
+        <w:rPr>
+          <w:lang w:val="vi-VN"/>
+        </w:rPr>
+      </w:pPr>
+    </w:p>
+    <w:p>
+      <w:pPr>
+        <w:rPr>
+          <w:lang w:val="vi-VN"/>
+        </w:rPr>
+      </w:pPr>
+    </w:p>
+    <w:p>
+      <w:pPr>
+        <w:rPr>
+          <w:lang w:val="vi-VN"/>
+        </w:rPr>
+      </w:pPr>
+    </w:p>
+    <w:p>
+      <w:pPr>
+        <w:rPr>
+          <w:lang w:val="vi-VN"/>
+        </w:rPr>
+      </w:pPr>
+    </w:p>
+    <w:p>
+      <w:pPr>
+        <w:spacing w:after="160" w:line="259" w:lineRule="auto"/>
+        <w:rPr>
+          <w:lang w:val="vi-VN"/>
+        </w:rPr>
+      </w:pPr>
+      <w:r>
+        <w:rPr>
+          <w:lang w:val="vi-VN"/>
+        </w:rPr>
+        <w:br w:type="page"/>
+      </w:r>
+    </w:p>
+    <w:p>
+      <w:pPr>
         <w:pStyle w:val="Heading1"/>
       </w:pPr>
-      <w:bookmarkStart w:id="18" w:name="_Toc181476490"/>
-      <w:r>
-        <w:rPr>
-          <w:lang w:val="vi-VN"/>
-        </w:rPr>
+      <w:r>
         <w:lastRenderedPageBreak/>
         <w:t xml:space="preserve">CHƯƠNG 3 </w:t>
       </w:r>
       <w:r>
-        <w:rPr>
-          <w:lang w:val="vi-VN"/>
-        </w:rPr>
         <w:t>THIẾT KẾ XE TỰ HÀNH</w:t>
       </w:r>
       <w:bookmarkEnd w:id="18"/>
@@ -11989,7 +13247,7 @@
           <w:lang w:val="vi-VN"/>
         </w:rPr>
       </w:pPr>
-      <w:hyperlink r:id="rId13" w:history="1">
+      <w:hyperlink r:id="rId19" w:history="1">
         <w:r>
           <w:rPr>
             <w:rStyle w:val="Hyperlink"/>
@@ -12037,7 +13295,7 @@
       <w:bookmarkEnd w:id="23"/>
     </w:p>
     <w:sectPr>
-      <w:footerReference w:type="default" r:id="rId14"/>
+      <w:footerReference w:type="default" r:id="rId20"/>
       <w:type w:val="continuous"/>
       <w:pgSz w:w="11906" w:h="16838" w:code="9"/>
       <w:pgMar w:top="1134" w:right="1134" w:bottom="1134" w:left="1701" w:header="720" w:footer="720" w:gutter="0"/>

</xml_diff>